<commit_message>
modification dans enonce du projet
</commit_message>
<xml_diff>
--- a/doc/Native.docx
+++ b/doc/Native.docx
@@ -24,15 +24,7 @@
         </w:numPr>
       </w:pPr>
       <w:r>
-        <w:t xml:space="preserve">Équipe : Mélissa </w:t>
-      </w:r>
-      <w:proofErr w:type="spellStart"/>
-      <w:r>
-        <w:t>Sorroche</w:t>
-      </w:r>
-      <w:proofErr w:type="spellEnd"/>
-      <w:r>
-        <w:t>, Yevgeniy Shmygun, William Alexandre Hernandez Enriquez</w:t>
+        <w:t>Équipe : Mélissa Sorroche, Yevgeniy Shmygun, William Alexandre Hernandez Enriquez</w:t>
       </w:r>
     </w:p>
     <w:p>
@@ -49,19 +41,11 @@
         </w:numPr>
       </w:pPr>
       <w:r>
-        <w:t xml:space="preserve">Sujet : </w:t>
-      </w:r>
-      <w:r>
-        <w:rPr>
-          <w:strike/>
-        </w:rPr>
-        <w:t>Utilisation d’une application d’échange d’articles sur les jeux vidéo</w:t>
-      </w:r>
-    </w:p>
-    <w:p>
-      <w:pPr>
-        <w:pStyle w:val="ListParagraph"/>
-      </w:pPr>
+        <w:t xml:space="preserve">Sujet : Application des recherche et d’appréciation des jeux vidéo. </w:t>
+      </w:r>
+      <w:r>
+        <w:br/>
+      </w:r>
     </w:p>
     <w:p>
       <w:pPr>
@@ -72,7 +56,55 @@
         </w:numPr>
       </w:pPr>
       <w:r>
-        <w:t xml:space="preserve">Sujet : Application des recherche et d’appréciation des jeux vidéo. </w:t>
+        <w:t xml:space="preserve">Service : On fera appel à un service d’un site web qu’on aura créé. Le service </w:t>
+      </w:r>
+      <w:r>
+        <w:rPr>
+          <w:rStyle w:val="normaltextrun"/>
+          <w:rFonts w:ascii="Calibri" w:hAnsi="Calibri" w:cs="Calibri"/>
+          <w:color w:val="000000"/>
+          <w:shd w:val="clear" w:color="auto" w:fill="FFFFFF"/>
+        </w:rPr>
+        <w:t xml:space="preserve">permettra à l’utilisateur membre de rajouter, modifier et supprimer des commentaires </w:t>
+      </w:r>
+      <w:r>
+        <w:rPr>
+          <w:rStyle w:val="normaltextrun"/>
+          <w:rFonts w:ascii="Calibri" w:hAnsi="Calibri" w:cs="Calibri"/>
+          <w:color w:val="000000"/>
+          <w:shd w:val="clear" w:color="auto" w:fill="FFFFFF"/>
+        </w:rPr>
+        <w:t xml:space="preserve">et </w:t>
+      </w:r>
+      <w:r>
+        <w:rPr>
+          <w:rStyle w:val="normaltextrun"/>
+          <w:rFonts w:ascii="Calibri" w:hAnsi="Calibri" w:cs="Calibri"/>
+          <w:color w:val="000000"/>
+          <w:shd w:val="clear" w:color="auto" w:fill="FFFFFF"/>
+        </w:rPr>
+        <w:t>des évaluations</w:t>
+      </w:r>
+      <w:r>
+        <w:rPr>
+          <w:rStyle w:val="normaltextrun"/>
+          <w:rFonts w:ascii="Calibri" w:hAnsi="Calibri" w:cs="Calibri"/>
+          <w:color w:val="000000"/>
+          <w:shd w:val="clear" w:color="auto" w:fill="FFFFFF"/>
+        </w:rPr>
+        <w:t xml:space="preserve"> </w:t>
+      </w:r>
+      <w:r>
+        <w:rPr>
+          <w:rStyle w:val="normaltextrun"/>
+          <w:rFonts w:ascii="Calibri" w:hAnsi="Calibri" w:cs="Calibri"/>
+          <w:color w:val="000000"/>
+          <w:shd w:val="clear" w:color="auto" w:fill="FFFFFF"/>
+        </w:rPr>
+        <w:t xml:space="preserve">sur un site </w:t>
+      </w:r>
+      <w:r>
+        <w:t>de critique de jeux vidéo. Il lui sera aussi possible de créer et modifier son compte.</w:t>
       </w:r>
       <w:r>
         <w:br/>
@@ -83,26 +115,478 @@
         <w:pStyle w:val="ListParagraph"/>
         <w:numPr>
           <w:ilvl w:val="0"/>
-          <w:numId w:val="2"/>
-        </w:numPr>
-      </w:pPr>
-      <w:r>
-        <w:t xml:space="preserve">Service : On fera appel à un service d’un site web qu’on aura créé. Le service </w:t>
-      </w:r>
-      <w:r>
-        <w:rPr>
-          <w:rStyle w:val="normaltextrun"/>
-          <w:rFonts w:ascii="Calibri" w:hAnsi="Calibri" w:cs="Calibri"/>
-          <w:color w:val="000000"/>
-          <w:shd w:val="clear" w:color="auto" w:fill="FFFFFF"/>
-        </w:rPr>
-        <w:t xml:space="preserve">permettra à l’utilisateur membre de rajouter, modifier et supprimer des commentaires sur un site </w:t>
-      </w:r>
-      <w:r>
-        <w:t>de critique de jeux vidéo. Il lui sera aussi possible de créer et modifier son compte.</w:t>
-      </w:r>
-      <w:r>
-        <w:br/>
+          <w:numId w:val="1"/>
+        </w:numPr>
+        <w:rPr>
+          <w:rFonts w:ascii="Calibri" w:hAnsi="Calibri" w:cs="Calibri"/>
+          <w:color w:val="000000"/>
+          <w:shd w:val="clear" w:color="auto" w:fill="FFFFFF"/>
+        </w:rPr>
+      </w:pPr>
+      <w:r>
+        <w:t>Les fonctionnalités :</w:t>
+      </w:r>
+    </w:p>
+    <w:p>
+      <w:pPr>
+        <w:pStyle w:val="ListParagraph"/>
+        <w:numPr>
+          <w:ilvl w:val="1"/>
+          <w:numId w:val="1"/>
+        </w:numPr>
+        <w:rPr>
+          <w:rFonts w:ascii="Calibri" w:hAnsi="Calibri" w:cs="Calibri"/>
+          <w:color w:val="000000"/>
+          <w:shd w:val="clear" w:color="auto" w:fill="FFFFFF"/>
+        </w:rPr>
+      </w:pPr>
+      <w:r>
+        <w:t>Authentification</w:t>
+      </w:r>
+    </w:p>
+    <w:p>
+      <w:pPr>
+        <w:pStyle w:val="ListParagraph"/>
+        <w:numPr>
+          <w:ilvl w:val="2"/>
+          <w:numId w:val="1"/>
+        </w:numPr>
+        <w:rPr>
+          <w:rFonts w:ascii="Calibri" w:hAnsi="Calibri" w:cs="Calibri"/>
+          <w:color w:val="000000"/>
+          <w:shd w:val="clear" w:color="auto" w:fill="FFFFFF"/>
+        </w:rPr>
+      </w:pPr>
+      <w:r>
+        <w:t>Connexion</w:t>
+      </w:r>
+    </w:p>
+    <w:p>
+      <w:pPr>
+        <w:pStyle w:val="ListParagraph"/>
+        <w:numPr>
+          <w:ilvl w:val="2"/>
+          <w:numId w:val="1"/>
+        </w:numPr>
+        <w:rPr>
+          <w:rFonts w:ascii="Calibri" w:hAnsi="Calibri" w:cs="Calibri"/>
+          <w:color w:val="000000"/>
+          <w:shd w:val="clear" w:color="auto" w:fill="FFFFFF"/>
+        </w:rPr>
+      </w:pPr>
+      <w:r>
+        <w:t>Création compte</w:t>
+      </w:r>
+    </w:p>
+    <w:p>
+      <w:pPr>
+        <w:pStyle w:val="ListParagraph"/>
+        <w:numPr>
+          <w:ilvl w:val="2"/>
+          <w:numId w:val="1"/>
+        </w:numPr>
+        <w:rPr>
+          <w:rFonts w:ascii="Calibri" w:hAnsi="Calibri" w:cs="Calibri"/>
+          <w:color w:val="000000"/>
+          <w:shd w:val="clear" w:color="auto" w:fill="FFFFFF"/>
+        </w:rPr>
+      </w:pPr>
+      <w:r>
+        <w:t>(Connexion avec Google, Facebook, etc.)</w:t>
+      </w:r>
+    </w:p>
+    <w:p>
+      <w:pPr>
+        <w:pStyle w:val="ListParagraph"/>
+        <w:numPr>
+          <w:ilvl w:val="1"/>
+          <w:numId w:val="1"/>
+        </w:numPr>
+        <w:rPr>
+          <w:rFonts w:ascii="Calibri" w:hAnsi="Calibri" w:cs="Calibri"/>
+          <w:color w:val="000000"/>
+          <w:shd w:val="clear" w:color="auto" w:fill="FFFFFF"/>
+        </w:rPr>
+      </w:pPr>
+      <w:r>
+        <w:t>Gestion de compte</w:t>
+      </w:r>
+    </w:p>
+    <w:p>
+      <w:pPr>
+        <w:pStyle w:val="ListParagraph"/>
+        <w:numPr>
+          <w:ilvl w:val="2"/>
+          <w:numId w:val="1"/>
+        </w:numPr>
+        <w:rPr>
+          <w:rFonts w:ascii="Calibri" w:hAnsi="Calibri" w:cs="Calibri"/>
+          <w:color w:val="000000"/>
+          <w:shd w:val="clear" w:color="auto" w:fill="FFFFFF"/>
+        </w:rPr>
+      </w:pPr>
+      <w:r>
+        <w:t xml:space="preserve">Modification </w:t>
+      </w:r>
+      <w:r>
+        <w:t>détails compte</w:t>
+      </w:r>
+    </w:p>
+    <w:p>
+      <w:pPr>
+        <w:pStyle w:val="ListParagraph"/>
+        <w:numPr>
+          <w:ilvl w:val="2"/>
+          <w:numId w:val="1"/>
+        </w:numPr>
+        <w:rPr>
+          <w:rFonts w:ascii="Calibri" w:hAnsi="Calibri" w:cs="Calibri"/>
+          <w:color w:val="000000"/>
+          <w:shd w:val="clear" w:color="auto" w:fill="FFFFFF"/>
+        </w:rPr>
+      </w:pPr>
+      <w:r>
+        <w:t>Suppression du compte</w:t>
+      </w:r>
+    </w:p>
+    <w:p>
+      <w:pPr>
+        <w:pStyle w:val="ListParagraph"/>
+        <w:numPr>
+          <w:ilvl w:val="1"/>
+          <w:numId w:val="1"/>
+        </w:numPr>
+        <w:rPr>
+          <w:rFonts w:ascii="Calibri" w:hAnsi="Calibri" w:cs="Calibri"/>
+          <w:color w:val="000000"/>
+          <w:shd w:val="clear" w:color="auto" w:fill="FFFFFF"/>
+        </w:rPr>
+      </w:pPr>
+      <w:r>
+        <w:t xml:space="preserve">Gestion des </w:t>
+      </w:r>
+      <w:r>
+        <w:t>jeux vidéo</w:t>
+      </w:r>
+    </w:p>
+    <w:p>
+      <w:pPr>
+        <w:pStyle w:val="ListParagraph"/>
+        <w:numPr>
+          <w:ilvl w:val="2"/>
+          <w:numId w:val="1"/>
+        </w:numPr>
+        <w:rPr>
+          <w:rFonts w:ascii="Calibri" w:hAnsi="Calibri" w:cs="Calibri"/>
+          <w:color w:val="000000"/>
+          <w:shd w:val="clear" w:color="auto" w:fill="FFFFFF"/>
+        </w:rPr>
+      </w:pPr>
+      <w:r>
+        <w:rPr>
+          <w:rFonts w:ascii="Calibri" w:hAnsi="Calibri" w:cs="Calibri"/>
+          <w:color w:val="000000"/>
+          <w:shd w:val="clear" w:color="auto" w:fill="FFFFFF"/>
+        </w:rPr>
+        <w:t xml:space="preserve">Affichage des </w:t>
+      </w:r>
+      <w:r>
+        <w:rPr>
+          <w:rFonts w:ascii="Calibri" w:hAnsi="Calibri" w:cs="Calibri"/>
+          <w:color w:val="000000"/>
+          <w:shd w:val="clear" w:color="auto" w:fill="FFFFFF"/>
+        </w:rPr>
+        <w:t>jeux</w:t>
+      </w:r>
+      <w:r>
+        <w:rPr>
+          <w:rFonts w:ascii="Calibri" w:hAnsi="Calibri" w:cs="Calibri"/>
+          <w:color w:val="000000"/>
+          <w:shd w:val="clear" w:color="auto" w:fill="FFFFFF"/>
+        </w:rPr>
+        <w:t xml:space="preserve"> </w:t>
+      </w:r>
+      <w:r>
+        <w:rPr>
+          <w:rFonts w:ascii="Calibri" w:hAnsi="Calibri" w:cs="Calibri"/>
+          <w:color w:val="000000"/>
+          <w:shd w:val="clear" w:color="auto" w:fill="FFFFFF"/>
+        </w:rPr>
+        <w:t>vidéo</w:t>
+      </w:r>
+    </w:p>
+    <w:p>
+      <w:pPr>
+        <w:pStyle w:val="ListParagraph"/>
+        <w:numPr>
+          <w:ilvl w:val="2"/>
+          <w:numId w:val="1"/>
+        </w:numPr>
+        <w:rPr>
+          <w:rFonts w:ascii="Calibri" w:hAnsi="Calibri" w:cs="Calibri"/>
+          <w:color w:val="000000"/>
+          <w:shd w:val="clear" w:color="auto" w:fill="FFFFFF"/>
+        </w:rPr>
+      </w:pPr>
+      <w:r>
+        <w:rPr>
+          <w:rFonts w:ascii="Calibri" w:hAnsi="Calibri" w:cs="Calibri"/>
+          <w:color w:val="000000"/>
+          <w:shd w:val="clear" w:color="auto" w:fill="FFFFFF"/>
+        </w:rPr>
+        <w:t>Recherch</w:t>
+      </w:r>
+      <w:r>
+        <w:rPr>
+          <w:rFonts w:ascii="Calibri" w:hAnsi="Calibri" w:cs="Calibri"/>
+          <w:color w:val="000000"/>
+          <w:shd w:val="clear" w:color="auto" w:fill="FFFFFF"/>
+        </w:rPr>
+        <w:t xml:space="preserve">e des jeux vidéo </w:t>
+      </w:r>
+    </w:p>
+    <w:p>
+      <w:pPr>
+        <w:pStyle w:val="ListParagraph"/>
+        <w:numPr>
+          <w:ilvl w:val="3"/>
+          <w:numId w:val="1"/>
+        </w:numPr>
+        <w:rPr>
+          <w:rFonts w:ascii="Calibri" w:hAnsi="Calibri" w:cs="Calibri"/>
+          <w:color w:val="000000"/>
+          <w:shd w:val="clear" w:color="auto" w:fill="FFFFFF"/>
+        </w:rPr>
+      </w:pPr>
+      <w:r>
+        <w:rPr>
+          <w:rFonts w:ascii="Calibri" w:hAnsi="Calibri" w:cs="Calibri"/>
+          <w:color w:val="000000"/>
+          <w:shd w:val="clear" w:color="auto" w:fill="FFFFFF"/>
+        </w:rPr>
+        <w:t>Par mot clé</w:t>
+      </w:r>
+    </w:p>
+    <w:p>
+      <w:pPr>
+        <w:pStyle w:val="ListParagraph"/>
+        <w:numPr>
+          <w:ilvl w:val="3"/>
+          <w:numId w:val="1"/>
+        </w:numPr>
+        <w:rPr>
+          <w:rFonts w:ascii="Calibri" w:hAnsi="Calibri" w:cs="Calibri"/>
+          <w:color w:val="000000"/>
+          <w:shd w:val="clear" w:color="auto" w:fill="FFFFFF"/>
+        </w:rPr>
+      </w:pPr>
+      <w:r>
+        <w:rPr>
+          <w:rFonts w:ascii="Calibri" w:hAnsi="Calibri" w:cs="Calibri"/>
+          <w:color w:val="000000"/>
+          <w:shd w:val="clear" w:color="auto" w:fill="FFFFFF"/>
+        </w:rPr>
+        <w:t>Par console</w:t>
+      </w:r>
+      <w:r>
+        <w:rPr>
+          <w:rFonts w:ascii="Calibri" w:hAnsi="Calibri" w:cs="Calibri"/>
+          <w:color w:val="000000"/>
+          <w:shd w:val="clear" w:color="auto" w:fill="FFFFFF"/>
+        </w:rPr>
+        <w:t xml:space="preserve"> </w:t>
+      </w:r>
+    </w:p>
+    <w:p>
+      <w:pPr>
+        <w:pStyle w:val="ListParagraph"/>
+        <w:numPr>
+          <w:ilvl w:val="1"/>
+          <w:numId w:val="1"/>
+        </w:numPr>
+        <w:rPr>
+          <w:rFonts w:ascii="Calibri" w:hAnsi="Calibri" w:cs="Calibri"/>
+          <w:color w:val="000000"/>
+          <w:shd w:val="clear" w:color="auto" w:fill="FFFFFF"/>
+        </w:rPr>
+      </w:pPr>
+      <w:r>
+        <w:rPr>
+          <w:rFonts w:ascii="Calibri" w:hAnsi="Calibri" w:cs="Calibri"/>
+          <w:color w:val="000000"/>
+          <w:shd w:val="clear" w:color="auto" w:fill="FFFFFF"/>
+        </w:rPr>
+        <w:t>Gestion des commentaires</w:t>
+      </w:r>
+    </w:p>
+    <w:p>
+      <w:pPr>
+        <w:pStyle w:val="ListParagraph"/>
+        <w:numPr>
+          <w:ilvl w:val="2"/>
+          <w:numId w:val="1"/>
+        </w:numPr>
+        <w:rPr>
+          <w:rFonts w:ascii="Calibri" w:hAnsi="Calibri" w:cs="Calibri"/>
+          <w:color w:val="000000"/>
+          <w:shd w:val="clear" w:color="auto" w:fill="FFFFFF"/>
+        </w:rPr>
+      </w:pPr>
+      <w:r>
+        <w:rPr>
+          <w:rFonts w:ascii="Calibri" w:hAnsi="Calibri" w:cs="Calibri"/>
+          <w:color w:val="000000"/>
+          <w:shd w:val="clear" w:color="auto" w:fill="FFFFFF"/>
+        </w:rPr>
+        <w:t>Création</w:t>
+      </w:r>
+    </w:p>
+    <w:p>
+      <w:pPr>
+        <w:pStyle w:val="ListParagraph"/>
+        <w:numPr>
+          <w:ilvl w:val="2"/>
+          <w:numId w:val="1"/>
+        </w:numPr>
+        <w:rPr>
+          <w:rFonts w:ascii="Calibri" w:hAnsi="Calibri" w:cs="Calibri"/>
+          <w:color w:val="000000"/>
+          <w:shd w:val="clear" w:color="auto" w:fill="FFFFFF"/>
+        </w:rPr>
+      </w:pPr>
+      <w:r>
+        <w:rPr>
+          <w:rFonts w:ascii="Calibri" w:hAnsi="Calibri" w:cs="Calibri"/>
+          <w:color w:val="000000"/>
+          <w:shd w:val="clear" w:color="auto" w:fill="FFFFFF"/>
+        </w:rPr>
+        <w:t xml:space="preserve">Modification </w:t>
+      </w:r>
+    </w:p>
+    <w:p>
+      <w:pPr>
+        <w:pStyle w:val="ListParagraph"/>
+        <w:numPr>
+          <w:ilvl w:val="2"/>
+          <w:numId w:val="1"/>
+        </w:numPr>
+        <w:rPr>
+          <w:rFonts w:ascii="Calibri" w:hAnsi="Calibri" w:cs="Calibri"/>
+          <w:color w:val="000000"/>
+          <w:shd w:val="clear" w:color="auto" w:fill="FFFFFF"/>
+        </w:rPr>
+      </w:pPr>
+      <w:r>
+        <w:rPr>
+          <w:rFonts w:ascii="Calibri" w:hAnsi="Calibri" w:cs="Calibri"/>
+          <w:color w:val="000000"/>
+          <w:shd w:val="clear" w:color="auto" w:fill="FFFFFF"/>
+        </w:rPr>
+        <w:t>Suppression</w:t>
+      </w:r>
+      <w:r>
+        <w:rPr>
+          <w:rFonts w:ascii="Calibri" w:hAnsi="Calibri" w:cs="Calibri"/>
+          <w:color w:val="000000"/>
+          <w:shd w:val="clear" w:color="auto" w:fill="FFFFFF"/>
+        </w:rPr>
+        <w:tab/>
+      </w:r>
+    </w:p>
+    <w:p>
+      <w:pPr>
+        <w:pStyle w:val="ListParagraph"/>
+        <w:numPr>
+          <w:ilvl w:val="1"/>
+          <w:numId w:val="1"/>
+        </w:numPr>
+        <w:rPr>
+          <w:rFonts w:ascii="Calibri" w:hAnsi="Calibri" w:cs="Calibri"/>
+          <w:color w:val="000000"/>
+          <w:shd w:val="clear" w:color="auto" w:fill="FFFFFF"/>
+        </w:rPr>
+      </w:pPr>
+      <w:r>
+        <w:rPr>
+          <w:rFonts w:ascii="Calibri" w:hAnsi="Calibri" w:cs="Calibri"/>
+          <w:color w:val="000000"/>
+          <w:shd w:val="clear" w:color="auto" w:fill="FFFFFF"/>
+        </w:rPr>
+        <w:t>Gestion des évaluations</w:t>
+      </w:r>
+    </w:p>
+    <w:p>
+      <w:pPr>
+        <w:pStyle w:val="ListParagraph"/>
+        <w:numPr>
+          <w:ilvl w:val="2"/>
+          <w:numId w:val="1"/>
+        </w:numPr>
+        <w:rPr>
+          <w:rFonts w:ascii="Calibri" w:hAnsi="Calibri" w:cs="Calibri"/>
+          <w:color w:val="000000"/>
+          <w:shd w:val="clear" w:color="auto" w:fill="FFFFFF"/>
+        </w:rPr>
+      </w:pPr>
+      <w:r>
+        <w:rPr>
+          <w:rFonts w:ascii="Calibri" w:hAnsi="Calibri" w:cs="Calibri"/>
+          <w:color w:val="000000"/>
+          <w:shd w:val="clear" w:color="auto" w:fill="FFFFFF"/>
+        </w:rPr>
+        <w:t>Création</w:t>
+      </w:r>
+    </w:p>
+    <w:p>
+      <w:pPr>
+        <w:pStyle w:val="ListParagraph"/>
+        <w:numPr>
+          <w:ilvl w:val="2"/>
+          <w:numId w:val="1"/>
+        </w:numPr>
+        <w:rPr>
+          <w:rFonts w:ascii="Calibri" w:hAnsi="Calibri" w:cs="Calibri"/>
+          <w:color w:val="000000"/>
+          <w:shd w:val="clear" w:color="auto" w:fill="FFFFFF"/>
+        </w:rPr>
+      </w:pPr>
+      <w:r>
+        <w:rPr>
+          <w:rFonts w:ascii="Calibri" w:hAnsi="Calibri" w:cs="Calibri"/>
+          <w:color w:val="000000"/>
+          <w:shd w:val="clear" w:color="auto" w:fill="FFFFFF"/>
+        </w:rPr>
+        <w:t xml:space="preserve">Modification </w:t>
+      </w:r>
+    </w:p>
+    <w:p>
+      <w:pPr>
+        <w:pStyle w:val="ListParagraph"/>
+        <w:numPr>
+          <w:ilvl w:val="2"/>
+          <w:numId w:val="1"/>
+        </w:numPr>
+        <w:rPr>
+          <w:rFonts w:ascii="Calibri" w:hAnsi="Calibri" w:cs="Calibri"/>
+          <w:color w:val="000000"/>
+          <w:shd w:val="clear" w:color="auto" w:fill="FFFFFF"/>
+        </w:rPr>
+      </w:pPr>
+      <w:r>
+        <w:rPr>
+          <w:rFonts w:ascii="Calibri" w:hAnsi="Calibri" w:cs="Calibri"/>
+          <w:color w:val="000000"/>
+          <w:shd w:val="clear" w:color="auto" w:fill="FFFFFF"/>
+        </w:rPr>
+        <w:t>Suppression</w:t>
+      </w:r>
+      <w:r>
+        <w:rPr>
+          <w:rFonts w:ascii="Calibri" w:hAnsi="Calibri" w:cs="Calibri"/>
+          <w:color w:val="000000"/>
+          <w:shd w:val="clear" w:color="auto" w:fill="FFFFFF"/>
+        </w:rPr>
+        <w:tab/>
       </w:r>
     </w:p>
     <w:p>
@@ -119,497 +603,24 @@
         </w:rPr>
       </w:pPr>
       <w:r>
-        <w:t>Les fonctionnalités :</w:t>
-      </w:r>
-    </w:p>
-    <w:p>
-      <w:pPr>
-        <w:pStyle w:val="ListParagraph"/>
-        <w:numPr>
-          <w:ilvl w:val="1"/>
-          <w:numId w:val="1"/>
-        </w:numPr>
-        <w:rPr>
-          <w:rFonts w:ascii="Calibri" w:hAnsi="Calibri" w:cs="Calibri"/>
-          <w:color w:val="000000"/>
-          <w:shd w:val="clear" w:color="auto" w:fill="FFFFFF"/>
-        </w:rPr>
-      </w:pPr>
-      <w:r>
-        <w:t>Authentification</w:t>
-      </w:r>
-    </w:p>
-    <w:p>
-      <w:pPr>
-        <w:pStyle w:val="ListParagraph"/>
-        <w:numPr>
-          <w:ilvl w:val="2"/>
-          <w:numId w:val="1"/>
-        </w:numPr>
-        <w:rPr>
-          <w:rFonts w:ascii="Calibri" w:hAnsi="Calibri" w:cs="Calibri"/>
-          <w:color w:val="000000"/>
-          <w:shd w:val="clear" w:color="auto" w:fill="FFFFFF"/>
-        </w:rPr>
-      </w:pPr>
-      <w:r>
-        <w:t>Connexion</w:t>
-      </w:r>
-    </w:p>
-    <w:p>
-      <w:pPr>
-        <w:pStyle w:val="ListParagraph"/>
-        <w:numPr>
-          <w:ilvl w:val="2"/>
-          <w:numId w:val="1"/>
-        </w:numPr>
-        <w:rPr>
-          <w:rFonts w:ascii="Calibri" w:hAnsi="Calibri" w:cs="Calibri"/>
-          <w:color w:val="000000"/>
-          <w:shd w:val="clear" w:color="auto" w:fill="FFFFFF"/>
-        </w:rPr>
-      </w:pPr>
-      <w:r>
-        <w:t>Création compte</w:t>
-      </w:r>
-    </w:p>
-    <w:p>
-      <w:pPr>
-        <w:pStyle w:val="ListParagraph"/>
-        <w:numPr>
-          <w:ilvl w:val="1"/>
-          <w:numId w:val="1"/>
-        </w:numPr>
-        <w:rPr>
-          <w:rFonts w:ascii="Calibri" w:hAnsi="Calibri" w:cs="Calibri"/>
-          <w:color w:val="000000"/>
-          <w:shd w:val="clear" w:color="auto" w:fill="FFFFFF"/>
-        </w:rPr>
-      </w:pPr>
-      <w:r>
-        <w:t>Gestion de compte</w:t>
-      </w:r>
-    </w:p>
-    <w:p>
-      <w:pPr>
-        <w:pStyle w:val="ListParagraph"/>
-        <w:numPr>
-          <w:ilvl w:val="2"/>
-          <w:numId w:val="1"/>
-        </w:numPr>
-        <w:rPr>
-          <w:rFonts w:ascii="Calibri" w:hAnsi="Calibri" w:cs="Calibri"/>
-          <w:color w:val="000000"/>
-          <w:shd w:val="clear" w:color="auto" w:fill="FFFFFF"/>
-        </w:rPr>
-      </w:pPr>
-      <w:r>
-        <w:t>Modification surnom, avatar, mot de passe</w:t>
-      </w:r>
-    </w:p>
-    <w:p>
-      <w:pPr>
-        <w:pStyle w:val="ListParagraph"/>
-        <w:numPr>
-          <w:ilvl w:val="2"/>
-          <w:numId w:val="1"/>
-        </w:numPr>
-        <w:rPr>
-          <w:rFonts w:ascii="Calibri" w:hAnsi="Calibri" w:cs="Calibri"/>
-          <w:color w:val="000000"/>
-          <w:shd w:val="clear" w:color="auto" w:fill="FFFFFF"/>
-        </w:rPr>
-      </w:pPr>
-      <w:r>
-        <w:t>Suppression du compte</w:t>
-      </w:r>
-    </w:p>
-    <w:p>
-      <w:pPr>
-        <w:pStyle w:val="ListParagraph"/>
-        <w:numPr>
-          <w:ilvl w:val="1"/>
-          <w:numId w:val="1"/>
-        </w:numPr>
-        <w:rPr>
-          <w:rFonts w:ascii="Calibri" w:hAnsi="Calibri" w:cs="Calibri"/>
-          <w:color w:val="000000"/>
-          <w:shd w:val="clear" w:color="auto" w:fill="FFFFFF"/>
-        </w:rPr>
-      </w:pPr>
-      <w:r>
-        <w:t xml:space="preserve">Gestion des </w:t>
-      </w:r>
-      <w:r>
-        <w:t>jeux vidéo</w:t>
-      </w:r>
-    </w:p>
-    <w:p>
-      <w:pPr>
-        <w:pStyle w:val="ListParagraph"/>
-        <w:numPr>
-          <w:ilvl w:val="2"/>
-          <w:numId w:val="1"/>
-        </w:numPr>
-        <w:rPr>
-          <w:rFonts w:ascii="Calibri" w:hAnsi="Calibri" w:cs="Calibri"/>
-          <w:color w:val="000000"/>
-          <w:shd w:val="clear" w:color="auto" w:fill="FFFFFF"/>
-        </w:rPr>
-      </w:pPr>
-      <w:r>
-        <w:rPr>
-          <w:rFonts w:ascii="Calibri" w:hAnsi="Calibri" w:cs="Calibri"/>
-          <w:color w:val="000000"/>
-          <w:shd w:val="clear" w:color="auto" w:fill="FFFFFF"/>
-        </w:rPr>
-        <w:t xml:space="preserve">Affichage des </w:t>
-      </w:r>
-      <w:r>
-        <w:rPr>
-          <w:rFonts w:ascii="Calibri" w:hAnsi="Calibri" w:cs="Calibri"/>
-          <w:color w:val="000000"/>
-          <w:shd w:val="clear" w:color="auto" w:fill="FFFFFF"/>
-        </w:rPr>
-        <w:t>jeux</w:t>
-      </w:r>
-      <w:r>
-        <w:rPr>
-          <w:rFonts w:ascii="Calibri" w:hAnsi="Calibri" w:cs="Calibri"/>
-          <w:color w:val="000000"/>
-          <w:shd w:val="clear" w:color="auto" w:fill="FFFFFF"/>
-        </w:rPr>
+        <w:rPr>
+          <w:rFonts w:ascii="Calibri" w:hAnsi="Calibri" w:cs="Calibri"/>
+          <w:color w:val="000000"/>
+          <w:shd w:val="clear" w:color="auto" w:fill="FFFFFF"/>
+        </w:rPr>
+        <w:t xml:space="preserve">Les interactions : </w:t>
+      </w:r>
+      <w:r>
+        <w:t>I</w:t>
+      </w:r>
+      <w:r>
+        <w:t>l sera possible d’inclure des photos de la galerie personnel</w:t>
+      </w:r>
+      <w:r>
+        <w:t>le</w:t>
+      </w:r>
+      <w:r>
         <w:t xml:space="preserve"> </w:t>
-      </w:r>
-      <w:r>
-        <w:rPr>
-          <w:rFonts w:ascii="Calibri" w:hAnsi="Calibri" w:cs="Calibri"/>
-          <w:color w:val="000000"/>
-          <w:shd w:val="clear" w:color="auto" w:fill="FFFFFF"/>
-        </w:rPr>
-        <w:t>vidéo</w:t>
-      </w:r>
-    </w:p>
-    <w:p>
-      <w:pPr>
-        <w:pStyle w:val="ListParagraph"/>
-        <w:numPr>
-          <w:ilvl w:val="2"/>
-          <w:numId w:val="1"/>
-        </w:numPr>
-        <w:rPr>
-          <w:rFonts w:ascii="Calibri" w:hAnsi="Calibri" w:cs="Calibri"/>
-          <w:color w:val="000000"/>
-          <w:shd w:val="clear" w:color="auto" w:fill="FFFFFF"/>
-        </w:rPr>
-      </w:pPr>
-      <w:r>
-        <w:rPr>
-          <w:rFonts w:ascii="Calibri" w:hAnsi="Calibri" w:cs="Calibri"/>
-          <w:color w:val="000000"/>
-          <w:shd w:val="clear" w:color="auto" w:fill="FFFFFF"/>
-        </w:rPr>
-        <w:t>Recherch</w:t>
-      </w:r>
-      <w:r>
-        <w:rPr>
-          <w:rFonts w:ascii="Calibri" w:hAnsi="Calibri" w:cs="Calibri"/>
-          <w:color w:val="000000"/>
-          <w:shd w:val="clear" w:color="auto" w:fill="FFFFFF"/>
-        </w:rPr>
-        <w:t xml:space="preserve">e des jeux vidéo </w:t>
-      </w:r>
-    </w:p>
-    <w:p>
-      <w:pPr>
-        <w:pStyle w:val="ListParagraph"/>
-        <w:numPr>
-          <w:ilvl w:val="3"/>
-          <w:numId w:val="1"/>
-        </w:numPr>
-        <w:rPr>
-          <w:rFonts w:ascii="Calibri" w:hAnsi="Calibri" w:cs="Calibri"/>
-          <w:color w:val="000000"/>
-          <w:shd w:val="clear" w:color="auto" w:fill="FFFFFF"/>
-        </w:rPr>
-      </w:pPr>
-      <w:r>
-        <w:rPr>
-          <w:rFonts w:ascii="Calibri" w:hAnsi="Calibri" w:cs="Calibri"/>
-          <w:color w:val="000000"/>
-          <w:shd w:val="clear" w:color="auto" w:fill="FFFFFF"/>
-        </w:rPr>
-        <w:t>Par mot clé</w:t>
-      </w:r>
-    </w:p>
-    <w:p>
-      <w:pPr>
-        <w:pStyle w:val="ListParagraph"/>
-        <w:numPr>
-          <w:ilvl w:val="3"/>
-          <w:numId w:val="1"/>
-        </w:numPr>
-        <w:rPr>
-          <w:rFonts w:ascii="Calibri" w:hAnsi="Calibri" w:cs="Calibri"/>
-          <w:color w:val="000000"/>
-          <w:shd w:val="clear" w:color="auto" w:fill="FFFFFF"/>
-        </w:rPr>
-      </w:pPr>
-      <w:r>
-        <w:rPr>
-          <w:rFonts w:ascii="Calibri" w:hAnsi="Calibri" w:cs="Calibri"/>
-          <w:color w:val="000000"/>
-          <w:shd w:val="clear" w:color="auto" w:fill="FFFFFF"/>
-        </w:rPr>
-        <w:t>Par console</w:t>
-      </w:r>
-      <w:r>
-        <w:rPr>
-          <w:rFonts w:ascii="Calibri" w:hAnsi="Calibri" w:cs="Calibri"/>
-          <w:color w:val="000000"/>
-          <w:shd w:val="clear" w:color="auto" w:fill="FFFFFF"/>
-        </w:rPr>
-        <w:t xml:space="preserve"> </w:t>
-      </w:r>
-    </w:p>
-    <w:p>
-      <w:pPr>
-        <w:pStyle w:val="ListParagraph"/>
-        <w:numPr>
-          <w:ilvl w:val="1"/>
-          <w:numId w:val="1"/>
-        </w:numPr>
-        <w:rPr>
-          <w:rFonts w:ascii="Calibri" w:hAnsi="Calibri" w:cs="Calibri"/>
-          <w:color w:val="000000"/>
-          <w:shd w:val="clear" w:color="auto" w:fill="FFFFFF"/>
-        </w:rPr>
-      </w:pPr>
-      <w:r>
-        <w:rPr>
-          <w:rFonts w:ascii="Calibri" w:hAnsi="Calibri" w:cs="Calibri"/>
-          <w:color w:val="000000"/>
-          <w:shd w:val="clear" w:color="auto" w:fill="FFFFFF"/>
-        </w:rPr>
-        <w:t>Gestion des commentaires</w:t>
-      </w:r>
-    </w:p>
-    <w:p>
-      <w:pPr>
-        <w:pStyle w:val="ListParagraph"/>
-        <w:numPr>
-          <w:ilvl w:val="2"/>
-          <w:numId w:val="1"/>
-        </w:numPr>
-        <w:rPr>
-          <w:rFonts w:ascii="Calibri" w:hAnsi="Calibri" w:cs="Calibri"/>
-          <w:color w:val="000000"/>
-          <w:shd w:val="clear" w:color="auto" w:fill="FFFFFF"/>
-        </w:rPr>
-      </w:pPr>
-      <w:r>
-        <w:rPr>
-          <w:rFonts w:ascii="Calibri" w:hAnsi="Calibri" w:cs="Calibri"/>
-          <w:color w:val="000000"/>
-          <w:shd w:val="clear" w:color="auto" w:fill="FFFFFF"/>
-        </w:rPr>
-        <w:t>Création</w:t>
-      </w:r>
-    </w:p>
-    <w:p>
-      <w:pPr>
-        <w:pStyle w:val="ListParagraph"/>
-        <w:numPr>
-          <w:ilvl w:val="2"/>
-          <w:numId w:val="1"/>
-        </w:numPr>
-        <w:rPr>
-          <w:rFonts w:ascii="Calibri" w:hAnsi="Calibri" w:cs="Calibri"/>
-          <w:color w:val="000000"/>
-          <w:shd w:val="clear" w:color="auto" w:fill="FFFFFF"/>
-        </w:rPr>
-      </w:pPr>
-      <w:r>
-        <w:rPr>
-          <w:rFonts w:ascii="Calibri" w:hAnsi="Calibri" w:cs="Calibri"/>
-          <w:color w:val="000000"/>
-          <w:shd w:val="clear" w:color="auto" w:fill="FFFFFF"/>
-        </w:rPr>
-        <w:t xml:space="preserve">Modification </w:t>
-      </w:r>
-    </w:p>
-    <w:p>
-      <w:pPr>
-        <w:pStyle w:val="ListParagraph"/>
-        <w:numPr>
-          <w:ilvl w:val="2"/>
-          <w:numId w:val="1"/>
-        </w:numPr>
-        <w:rPr>
-          <w:rFonts w:ascii="Calibri" w:hAnsi="Calibri" w:cs="Calibri"/>
-          <w:color w:val="000000"/>
-          <w:shd w:val="clear" w:color="auto" w:fill="FFFFFF"/>
-        </w:rPr>
-      </w:pPr>
-      <w:r>
-        <w:rPr>
-          <w:rFonts w:ascii="Calibri" w:hAnsi="Calibri" w:cs="Calibri"/>
-          <w:color w:val="000000"/>
-          <w:shd w:val="clear" w:color="auto" w:fill="FFFFFF"/>
-        </w:rPr>
-        <w:t>Suppression</w:t>
-      </w:r>
-      <w:r>
-        <w:rPr>
-          <w:rFonts w:ascii="Calibri" w:hAnsi="Calibri" w:cs="Calibri"/>
-          <w:color w:val="000000"/>
-          <w:shd w:val="clear" w:color="auto" w:fill="FFFFFF"/>
-        </w:rPr>
-        <w:tab/>
-      </w:r>
-    </w:p>
-    <w:p>
-      <w:pPr>
-        <w:pStyle w:val="ListParagraph"/>
-        <w:numPr>
-          <w:ilvl w:val="1"/>
-          <w:numId w:val="1"/>
-        </w:numPr>
-        <w:rPr>
-          <w:rFonts w:ascii="Calibri" w:hAnsi="Calibri" w:cs="Calibri"/>
-          <w:color w:val="000000"/>
-          <w:shd w:val="clear" w:color="auto" w:fill="FFFFFF"/>
-        </w:rPr>
-      </w:pPr>
-      <w:r>
-        <w:rPr>
-          <w:rFonts w:ascii="Calibri" w:hAnsi="Calibri" w:cs="Calibri"/>
-          <w:color w:val="000000"/>
-          <w:shd w:val="clear" w:color="auto" w:fill="FFFFFF"/>
-        </w:rPr>
-        <w:t xml:space="preserve">Gestion des </w:t>
-      </w:r>
-      <w:r>
-        <w:rPr>
-          <w:rFonts w:ascii="Calibri" w:hAnsi="Calibri" w:cs="Calibri"/>
-          <w:color w:val="000000"/>
-          <w:shd w:val="clear" w:color="auto" w:fill="FFFFFF"/>
-        </w:rPr>
-        <w:t>évaluations</w:t>
-      </w:r>
-    </w:p>
-    <w:p>
-      <w:pPr>
-        <w:pStyle w:val="ListParagraph"/>
-        <w:numPr>
-          <w:ilvl w:val="2"/>
-          <w:numId w:val="1"/>
-        </w:numPr>
-        <w:rPr>
-          <w:rFonts w:ascii="Calibri" w:hAnsi="Calibri" w:cs="Calibri"/>
-          <w:color w:val="000000"/>
-          <w:shd w:val="clear" w:color="auto" w:fill="FFFFFF"/>
-        </w:rPr>
-      </w:pPr>
-      <w:r>
-        <w:rPr>
-          <w:rFonts w:ascii="Calibri" w:hAnsi="Calibri" w:cs="Calibri"/>
-          <w:color w:val="000000"/>
-          <w:shd w:val="clear" w:color="auto" w:fill="FFFFFF"/>
-        </w:rPr>
-        <w:t>Création</w:t>
-      </w:r>
-    </w:p>
-    <w:p>
-      <w:pPr>
-        <w:pStyle w:val="ListParagraph"/>
-        <w:numPr>
-          <w:ilvl w:val="2"/>
-          <w:numId w:val="1"/>
-        </w:numPr>
-        <w:rPr>
-          <w:rFonts w:ascii="Calibri" w:hAnsi="Calibri" w:cs="Calibri"/>
-          <w:color w:val="000000"/>
-          <w:shd w:val="clear" w:color="auto" w:fill="FFFFFF"/>
-        </w:rPr>
-      </w:pPr>
-      <w:r>
-        <w:rPr>
-          <w:rFonts w:ascii="Calibri" w:hAnsi="Calibri" w:cs="Calibri"/>
-          <w:color w:val="000000"/>
-          <w:shd w:val="clear" w:color="auto" w:fill="FFFFFF"/>
-        </w:rPr>
-        <w:t xml:space="preserve">Modification </w:t>
-      </w:r>
-    </w:p>
-    <w:p>
-      <w:pPr>
-        <w:pStyle w:val="ListParagraph"/>
-        <w:numPr>
-          <w:ilvl w:val="2"/>
-          <w:numId w:val="1"/>
-        </w:numPr>
-        <w:rPr>
-          <w:rFonts w:ascii="Calibri" w:hAnsi="Calibri" w:cs="Calibri"/>
-          <w:color w:val="000000"/>
-          <w:shd w:val="clear" w:color="auto" w:fill="FFFFFF"/>
-        </w:rPr>
-      </w:pPr>
-      <w:r>
-        <w:rPr>
-          <w:rFonts w:ascii="Calibri" w:hAnsi="Calibri" w:cs="Calibri"/>
-          <w:color w:val="000000"/>
-          <w:shd w:val="clear" w:color="auto" w:fill="FFFFFF"/>
-        </w:rPr>
-        <w:t>Suppression</w:t>
-      </w:r>
-      <w:r>
-        <w:rPr>
-          <w:rFonts w:ascii="Calibri" w:hAnsi="Calibri" w:cs="Calibri"/>
-          <w:color w:val="000000"/>
-          <w:shd w:val="clear" w:color="auto" w:fill="FFFFFF"/>
-        </w:rPr>
-        <w:tab/>
-      </w:r>
-    </w:p>
-    <w:p>
-      <w:pPr>
-        <w:pStyle w:val="ListParagraph"/>
-        <w:numPr>
-          <w:ilvl w:val="0"/>
-          <w:numId w:val="1"/>
-        </w:numPr>
-        <w:rPr>
-          <w:rFonts w:ascii="Calibri" w:hAnsi="Calibri" w:cs="Calibri"/>
-          <w:color w:val="000000"/>
-          <w:shd w:val="clear" w:color="auto" w:fill="FFFFFF"/>
-        </w:rPr>
-      </w:pPr>
-      <w:r>
-        <w:rPr>
-          <w:rFonts w:ascii="Calibri" w:hAnsi="Calibri" w:cs="Calibri"/>
-          <w:color w:val="000000"/>
-          <w:shd w:val="clear" w:color="auto" w:fill="FFFFFF"/>
-        </w:rPr>
-        <w:t xml:space="preserve">Les interactions : </w:t>
-      </w:r>
-      <w:r>
-        <w:t>I</w:t>
-      </w:r>
-      <w:r>
-        <w:t>l sera possible d’inclure des photos de la galerie personnel</w:t>
-      </w:r>
-      <w:r>
-        <w:t>le</w:t>
-      </w:r>
-      <w:r>
-        <w:t xml:space="preserve"> </w:t>
-      </w:r>
-      <w:r>
-        <w:rPr>
-          <w:strike/>
-        </w:rPr>
-        <w:t xml:space="preserve">dans les commentaires et </w:t>
       </w:r>
       <w:r>
         <w:t>comme</w:t>

</xml_diff>